<commit_message>
Reordered, put task 2 into seperate folder in Blatt03
</commit_message>
<xml_diff>
--- a/Blatt03/Aufgabe2/Aufgabe2_EBNF_Per.docx
+++ b/Blatt03/Aufgabe2/Aufgabe2_EBNF_Per.docx
@@ -7,294 +7,209 @@
         <w:rPr>
           <w:b/>
           <w:bCs/>
-          <w:u w:val="single"/>
         </w:rPr>
       </w:pPr>
       <w:r>
         <w:rPr>
           <w:b/>
           <w:bCs/>
-          <w:u w:val="single"/>
-        </w:rPr>
-        <w:t>Rechnung:</w:t>
-      </w:r>
-    </w:p>
-    <w:p>
-      <w:r>
-        <w:t xml:space="preserve">Bruch ODER </w:t>
-      </w:r>
-    </w:p>
-    <w:p>
-      <w:r>
-        <w:t xml:space="preserve">Bruch, </w:t>
-      </w:r>
-      <w:r>
-        <w:rPr>
-          <w:color w:val="767171" w:themeColor="background2" w:themeShade="80"/>
-          <w:sz w:val="20"/>
-          <w:szCs w:val="20"/>
-        </w:rPr>
-        <w:t>Leer</w:t>
-      </w:r>
-      <w:r>
-        <w:rPr>
-          <w:color w:val="767171" w:themeColor="background2" w:themeShade="80"/>
-        </w:rPr>
-        <w:t xml:space="preserve"> </w:t>
-      </w:r>
-      <w:r>
-        <w:t xml:space="preserve">Operator </w:t>
-      </w:r>
-      <w:r>
-        <w:rPr>
-          <w:color w:val="767171" w:themeColor="background2" w:themeShade="80"/>
-          <w:sz w:val="20"/>
-          <w:szCs w:val="20"/>
-        </w:rPr>
-        <w:t>Leer</w:t>
-      </w:r>
-      <w:r>
-        <w:t>, Bruch ODER</w:t>
-      </w:r>
-    </w:p>
-    <w:p>
-      <w:r>
-        <w:t>Klammer auf</w:t>
-      </w:r>
-      <w:r>
-        <w:t xml:space="preserve"> </w:t>
-      </w:r>
-      <w:r>
-        <w:rPr>
-          <w:color w:val="767171" w:themeColor="background2" w:themeShade="80"/>
-          <w:sz w:val="20"/>
-          <w:szCs w:val="20"/>
-        </w:rPr>
-        <w:t>Leer</w:t>
-      </w:r>
-      <w:r>
-        <w:t xml:space="preserve">, Bruch, </w:t>
-      </w:r>
-      <w:r>
-        <w:rPr>
-          <w:color w:val="767171" w:themeColor="background2" w:themeShade="80"/>
-          <w:sz w:val="20"/>
-          <w:szCs w:val="20"/>
-        </w:rPr>
-        <w:t>Leer</w:t>
-      </w:r>
-      <w:r>
-        <w:rPr>
-          <w:color w:val="767171" w:themeColor="background2" w:themeShade="80"/>
-        </w:rPr>
-        <w:t xml:space="preserve"> </w:t>
-      </w:r>
-      <w:r>
-        <w:t xml:space="preserve">Operator </w:t>
-      </w:r>
-      <w:r>
-        <w:rPr>
-          <w:color w:val="767171" w:themeColor="background2" w:themeShade="80"/>
-          <w:sz w:val="20"/>
-          <w:szCs w:val="20"/>
-        </w:rPr>
-        <w:t>Leer</w:t>
-      </w:r>
-      <w:r>
-        <w:t xml:space="preserve">, Bruch, </w:t>
-      </w:r>
-      <w:r>
-        <w:rPr>
-          <w:color w:val="767171" w:themeColor="background2" w:themeShade="80"/>
-          <w:sz w:val="20"/>
-          <w:szCs w:val="20"/>
-        </w:rPr>
-        <w:t>Leer</w:t>
-      </w:r>
-      <w:r>
-        <w:t xml:space="preserve"> Klammer zu ODER</w:t>
-      </w:r>
-    </w:p>
-    <w:p>
-      <w:r>
+        </w:rPr>
+        <w:t>&lt;</w:t>
+      </w:r>
+      <w:r>
+        <w:rPr>
+          <w:b/>
+          <w:bCs/>
+        </w:rPr>
         <w:t>Rechnung</w:t>
       </w:r>
       <w:r>
-        <w:t>,</w:t>
-      </w:r>
-      <w:r>
-        <w:t xml:space="preserve"> </w:t>
-      </w:r>
-      <w:r>
-        <w:rPr>
-          <w:color w:val="767171" w:themeColor="background2" w:themeShade="80"/>
-          <w:sz w:val="20"/>
-          <w:szCs w:val="20"/>
-        </w:rPr>
-        <w:t>Leer</w:t>
-      </w:r>
-      <w:r>
-        <w:rPr>
-          <w:color w:val="767171" w:themeColor="background2" w:themeShade="80"/>
-        </w:rPr>
-        <w:t xml:space="preserve"> </w:t>
-      </w:r>
-      <w:r>
-        <w:t xml:space="preserve">Operator </w:t>
-      </w:r>
-      <w:r>
-        <w:rPr>
-          <w:color w:val="767171" w:themeColor="background2" w:themeShade="80"/>
-          <w:sz w:val="20"/>
-          <w:szCs w:val="20"/>
-        </w:rPr>
-        <w:t>Leer</w:t>
-      </w:r>
-      <w:r>
-        <w:t>, Rechnung ODER</w:t>
-      </w:r>
-    </w:p>
-    <w:p>
-      <w:r>
-        <w:t xml:space="preserve">Klammer auf </w:t>
-      </w:r>
-      <w:r>
-        <w:rPr>
-          <w:color w:val="767171" w:themeColor="background2" w:themeShade="80"/>
-          <w:sz w:val="20"/>
-          <w:szCs w:val="20"/>
-        </w:rPr>
-        <w:t>Leer</w:t>
-      </w:r>
-      <w:r>
-        <w:t xml:space="preserve">, Rechenteil, </w:t>
-      </w:r>
-      <w:r>
-        <w:rPr>
-          <w:color w:val="767171" w:themeColor="background2" w:themeShade="80"/>
-          <w:sz w:val="20"/>
-          <w:szCs w:val="20"/>
-        </w:rPr>
-        <w:t xml:space="preserve">Leer </w:t>
-      </w:r>
-      <w:r>
-        <w:t xml:space="preserve">Operator </w:t>
-      </w:r>
-      <w:r>
-        <w:rPr>
-          <w:color w:val="767171" w:themeColor="background2" w:themeShade="80"/>
-          <w:sz w:val="20"/>
-          <w:szCs w:val="20"/>
-        </w:rPr>
-        <w:t>Leer</w:t>
-      </w:r>
-      <w:r>
-        <w:t xml:space="preserve">, Rechenteil, </w:t>
-      </w:r>
-      <w:r>
-        <w:rPr>
-          <w:color w:val="767171" w:themeColor="background2" w:themeShade="80"/>
-          <w:sz w:val="20"/>
-          <w:szCs w:val="20"/>
-        </w:rPr>
-        <w:t>Leer</w:t>
-      </w:r>
-      <w:r>
-        <w:rPr>
-          <w:color w:val="767171" w:themeColor="background2" w:themeShade="80"/>
-        </w:rPr>
-        <w:t xml:space="preserve"> </w:t>
-      </w:r>
-      <w:r>
-        <w:t xml:space="preserve">Klammer zu </w:t>
-      </w:r>
-    </w:p>
-    <w:p/>
-    <w:p>
-      <w:r>
-        <w:t xml:space="preserve">3/4 </w:t>
-      </w:r>
-    </w:p>
-    <w:p>
-      <w:r>
-        <w:t xml:space="preserve">3/4 + </w:t>
-      </w:r>
-      <w:r>
-        <w:t>6/5</w:t>
-      </w:r>
-    </w:p>
-    <w:p>
-      <w:r>
-        <w:t>( 3/4 + 6/5 )</w:t>
-      </w:r>
-    </w:p>
-    <w:p>
-      <w:r>
-        <w:t>Rechnung + Rechnung</w:t>
-      </w:r>
-    </w:p>
-    <w:p>
-      <w:r>
-        <w:t>( Rechnung + Rechnung )</w:t>
-      </w:r>
-    </w:p>
-    <w:p/>
-    <w:p/>
-    <w:p>
-      <w:pPr>
-        <w:rPr>
-          <w:b/>
-          <w:bCs/>
-          <w:u w:val="single"/>
-        </w:rPr>
-      </w:pPr>
-      <w:r>
-        <w:rPr>
-          <w:b/>
-          <w:bCs/>
-          <w:u w:val="single"/>
-        </w:rPr>
-        <w:t>Bruch:</w:t>
-      </w:r>
-    </w:p>
-    <w:p>
-      <w:r>
-        <w:t xml:space="preserve">Zähler: 0 ODER Optional Minus, dann Mindestens einmal 1-9, dann beliebig oft 0-9 </w:t>
-      </w:r>
-    </w:p>
-    <w:p>
-      <w:r>
-        <w:t>Dann Bruchstrich</w:t>
-      </w:r>
-    </w:p>
-    <w:p>
-      <w:r>
-        <w:t>Nenner: Mindestens einmal 1-9, dann beliebig oft 0-9</w:t>
-      </w:r>
-    </w:p>
-    <w:p/>
-    <w:p>
-      <w:pPr>
-        <w:rPr>
-          <w:u w:val="single"/>
-        </w:rPr>
-      </w:pPr>
-      <w:r>
-        <w:rPr>
-          <w:u w:val="single"/>
-        </w:rPr>
-        <w:t>Zusatzbedingung:</w:t>
-      </w:r>
-    </w:p>
-    <w:p>
-      <w:r>
-        <w:t xml:space="preserve">Falls Operator = /, dann Zähler nicht </w:t>
-      </w:r>
-      <w:proofErr w:type="gramStart"/>
-      <w:r>
-        <w:t>Null</w:t>
-      </w:r>
-      <w:proofErr w:type="gramEnd"/>
+        <w:rPr>
+          <w:b/>
+          <w:bCs/>
+        </w:rPr>
+        <w:t xml:space="preserve">&gt; </w:t>
+      </w:r>
+      <w:r>
+        <w:rPr>
+          <w:b/>
+          <w:bCs/>
+        </w:rPr>
+        <w:t>:</w:t>
+      </w:r>
+      <w:r>
+        <w:rPr>
+          <w:b/>
+          <w:bCs/>
+        </w:rPr>
+        <w:t>:=</w:t>
+      </w:r>
+    </w:p>
+    <w:p>
+      <w:r>
+        <w:t>&lt;Bruch&gt; |</w:t>
+      </w:r>
+    </w:p>
+    <w:p>
+      <w:r>
+        <w:t>&lt;Bruch&gt;</w:t>
+      </w:r>
+      <w:r>
+        <w:t xml:space="preserve"> </w:t>
+      </w:r>
+      <w:r>
+        <w:rPr>
+          <w:u w:val="single"/>
+        </w:rPr>
+        <w:t xml:space="preserve"> </w:t>
+      </w:r>
+      <w:r>
+        <w:t xml:space="preserve"> </w:t>
+      </w:r>
+      <w:r>
+        <w:t>&lt;Operator&gt;</w:t>
+      </w:r>
+      <w:r>
+        <w:t xml:space="preserve"> </w:t>
+      </w:r>
+      <w:r>
+        <w:rPr>
+          <w:u w:val="single"/>
+        </w:rPr>
+        <w:t xml:space="preserve"> </w:t>
+      </w:r>
+      <w:r>
+        <w:t xml:space="preserve"> &lt;Bruch&gt; | </w:t>
+      </w:r>
+    </w:p>
+    <w:p>
+      <w:r>
+        <w:rPr>
+          <w:u w:val="single"/>
+        </w:rPr>
+        <w:t>(</w:t>
+      </w:r>
+      <w:r>
+        <w:rPr>
+          <w:u w:val="single"/>
+        </w:rPr>
+        <w:t xml:space="preserve"> </w:t>
+      </w:r>
+      <w:r>
+        <w:t xml:space="preserve">&lt;Bruch&gt; </w:t>
+      </w:r>
+      <w:r>
+        <w:rPr>
+          <w:u w:val="single"/>
+        </w:rPr>
+        <w:t xml:space="preserve"> </w:t>
+      </w:r>
+      <w:r>
+        <w:t xml:space="preserve"> &lt;Operator&gt; </w:t>
+      </w:r>
+      <w:r>
+        <w:rPr>
+          <w:u w:val="single"/>
+        </w:rPr>
+        <w:t xml:space="preserve"> </w:t>
+      </w:r>
+      <w:r>
+        <w:t xml:space="preserve"> &lt;Bruch&gt;</w:t>
+      </w:r>
+      <w:r>
+        <w:rPr>
+          <w:u w:val="single"/>
+        </w:rPr>
+        <w:t xml:space="preserve"> )</w:t>
+      </w:r>
+      <w:r>
+        <w:t xml:space="preserve"> |</w:t>
+      </w:r>
+    </w:p>
+    <w:p>
+      <w:r>
+        <w:t xml:space="preserve">&lt;Rechnung&gt; </w:t>
+      </w:r>
+      <w:r>
+        <w:rPr>
+          <w:u w:val="single"/>
+        </w:rPr>
+        <w:t xml:space="preserve"> </w:t>
+      </w:r>
+      <w:r>
+        <w:t xml:space="preserve"> &lt;Operator&gt;</w:t>
+      </w:r>
+      <w:r>
+        <w:t xml:space="preserve"> </w:t>
+      </w:r>
+      <w:r>
+        <w:rPr>
+          <w:u w:val="single"/>
+        </w:rPr>
+        <w:t xml:space="preserve"> </w:t>
+      </w:r>
+      <w:r>
+        <w:t xml:space="preserve"> &lt;Rechnung&gt; | </w:t>
+      </w:r>
+    </w:p>
+    <w:p>
+      <w:r>
+        <w:rPr>
+          <w:u w:val="single"/>
+        </w:rPr>
+        <w:t>(</w:t>
+      </w:r>
+      <w:r>
+        <w:rPr>
+          <w:u w:val="single"/>
+        </w:rPr>
+        <w:t xml:space="preserve"> </w:t>
+      </w:r>
+      <w:r>
+        <w:t>&lt;</w:t>
+      </w:r>
+      <w:r>
+        <w:t>Rechnung</w:t>
+      </w:r>
+      <w:r>
+        <w:t xml:space="preserve">&gt; </w:t>
+      </w:r>
+      <w:r>
+        <w:rPr>
+          <w:u w:val="single"/>
+        </w:rPr>
+        <w:t xml:space="preserve"> </w:t>
+      </w:r>
+      <w:r>
+        <w:t xml:space="preserve"> </w:t>
+      </w:r>
+      <w:r>
+        <w:t xml:space="preserve">&lt;Operator&gt; </w:t>
+      </w:r>
+      <w:r>
+        <w:rPr>
+          <w:u w:val="single"/>
+        </w:rPr>
+        <w:t xml:space="preserve"> </w:t>
+      </w:r>
+      <w:r>
+        <w:t xml:space="preserve"> </w:t>
+      </w:r>
+      <w:r>
+        <w:t>&lt;</w:t>
+      </w:r>
+      <w:r>
+        <w:t>Rechnung</w:t>
+      </w:r>
+      <w:r>
+        <w:t>&gt;</w:t>
+      </w:r>
+      <w:r>
+        <w:rPr>
+          <w:u w:val="single"/>
+        </w:rPr>
+        <w:t xml:space="preserve"> )</w:t>
+      </w:r>
     </w:p>
     <w:p/>
     <w:p/>
@@ -304,184 +219,599 @@
         <w:rPr>
           <w:b/>
           <w:bCs/>
-          <w:u w:val="single"/>
         </w:rPr>
       </w:pPr>
       <w:r>
         <w:rPr>
           <w:b/>
           <w:bCs/>
-          <w:u w:val="single"/>
-        </w:rPr>
-        <w:t>Rechnung:</w:t>
-      </w:r>
-    </w:p>
-    <w:p>
-      <w:r>
-        <w:t>&lt;Bruch&gt; |</w:t>
-      </w:r>
-    </w:p>
-    <w:p>
-      <w:r>
-        <w:t>&lt;Bruch&gt;</w:t>
-      </w:r>
-      <w:r>
-        <w:t xml:space="preserve"> </w:t>
-      </w:r>
-      <w:r>
-        <w:rPr>
-          <w:u w:val="single"/>
-        </w:rPr>
-        <w:t xml:space="preserve"> </w:t>
-      </w:r>
-      <w:r>
-        <w:t xml:space="preserve"> </w:t>
-      </w:r>
-      <w:r>
-        <w:t>&lt;Operator&gt;</w:t>
-      </w:r>
-      <w:r>
-        <w:t xml:space="preserve"> </w:t>
-      </w:r>
-      <w:r>
-        <w:rPr>
-          <w:u w:val="single"/>
-        </w:rPr>
-        <w:t xml:space="preserve"> </w:t>
-      </w:r>
-      <w:r>
-        <w:t xml:space="preserve"> &lt;Bruch&gt; | </w:t>
-      </w:r>
-    </w:p>
-    <w:p>
-      <w:r>
-        <w:rPr>
-          <w:u w:val="single"/>
-        </w:rPr>
-        <w:t>(</w:t>
-      </w:r>
-      <w:r>
-        <w:rPr>
-          <w:u w:val="single"/>
-        </w:rPr>
-        <w:t xml:space="preserve"> </w:t>
-      </w:r>
-      <w:r>
-        <w:t xml:space="preserve">&lt;Bruch&gt; </w:t>
-      </w:r>
-      <w:r>
-        <w:rPr>
-          <w:u w:val="single"/>
-        </w:rPr>
-        <w:t xml:space="preserve"> </w:t>
-      </w:r>
-      <w:r>
-        <w:t xml:space="preserve"> &lt;Operator&gt; </w:t>
-      </w:r>
-      <w:r>
-        <w:rPr>
-          <w:u w:val="single"/>
-        </w:rPr>
-        <w:t xml:space="preserve"> </w:t>
-      </w:r>
-      <w:r>
-        <w:t xml:space="preserve"> &lt;Bruch&gt;</w:t>
-      </w:r>
-      <w:r>
-        <w:rPr>
-          <w:u w:val="single"/>
-        </w:rPr>
-        <w:t xml:space="preserve"> )</w:t>
+        </w:rPr>
+        <w:t>&lt;</w:t>
+      </w:r>
+      <w:r>
+        <w:rPr>
+          <w:b/>
+          <w:bCs/>
+        </w:rPr>
+        <w:t>Bruch</w:t>
+      </w:r>
+      <w:r>
+        <w:rPr>
+          <w:b/>
+          <w:bCs/>
+        </w:rPr>
+        <w:t xml:space="preserve">&gt; </w:t>
+      </w:r>
+      <w:r>
+        <w:rPr>
+          <w:b/>
+          <w:bCs/>
+        </w:rPr>
+        <w:t>:</w:t>
+      </w:r>
+      <w:r>
+        <w:rPr>
+          <w:b/>
+          <w:bCs/>
+        </w:rPr>
+        <w:t>:=</w:t>
+      </w:r>
+    </w:p>
+    <w:p>
+      <w:r>
+        <w:t xml:space="preserve">&lt;Zähler&gt; </w:t>
+      </w:r>
+      <w:r>
+        <w:rPr>
+          <w:u w:val="single"/>
+        </w:rPr>
+        <w:t>/</w:t>
+      </w:r>
+      <w:r>
+        <w:t xml:space="preserve"> &lt;Nenner&gt;</w:t>
+      </w:r>
+    </w:p>
+    <w:p/>
+    <w:p>
+      <w:r>
+        <w:rPr>
+          <w:b/>
+          <w:bCs/>
+        </w:rPr>
+        <w:t>&lt;</w:t>
+      </w:r>
+      <w:r>
+        <w:rPr>
+          <w:b/>
+          <w:bCs/>
+        </w:rPr>
+        <w:t>Zähler</w:t>
+      </w:r>
+      <w:r>
+        <w:rPr>
+          <w:b/>
+          <w:bCs/>
+        </w:rPr>
+        <w:t>&gt; :</w:t>
+      </w:r>
+      <w:r>
+        <w:rPr>
+          <w:b/>
+          <w:bCs/>
+        </w:rPr>
+        <w:t>:</w:t>
+      </w:r>
+      <w:r>
+        <w:rPr>
+          <w:b/>
+          <w:bCs/>
+        </w:rPr>
+        <w:t>=</w:t>
+      </w:r>
+      <w:r>
+        <w:t xml:space="preserve"> </w:t>
+      </w:r>
+    </w:p>
+    <w:p>
+      <w:r>
+        <w:rPr>
+          <w:u w:val="single"/>
+        </w:rPr>
+        <w:t>0</w:t>
+      </w:r>
+      <w:r>
+        <w:t xml:space="preserve"> | {</w:t>
+      </w:r>
+      <w:r>
+        <w:rPr>
+          <w:u w:val="single"/>
+        </w:rPr>
+        <w:t>1</w:t>
+      </w:r>
+      <w:r>
+        <w:t>|</w:t>
+      </w:r>
+      <w:r>
+        <w:rPr>
+          <w:u w:val="single"/>
+        </w:rPr>
+        <w:t>2</w:t>
+      </w:r>
+      <w:r>
+        <w:t>|</w:t>
+      </w:r>
+      <w:r>
+        <w:rPr>
+          <w:u w:val="single"/>
+        </w:rPr>
+        <w:t>3</w:t>
+      </w:r>
+      <w:r>
+        <w:t>|</w:t>
+      </w:r>
+      <w:r>
+        <w:rPr>
+          <w:u w:val="single"/>
+        </w:rPr>
+        <w:t>4</w:t>
+      </w:r>
+      <w:r>
+        <w:t>|</w:t>
+      </w:r>
+      <w:r>
+        <w:rPr>
+          <w:u w:val="single"/>
+        </w:rPr>
+        <w:t>5</w:t>
+      </w:r>
+      <w:r>
+        <w:t>|</w:t>
+      </w:r>
+      <w:r>
+        <w:rPr>
+          <w:u w:val="single"/>
+        </w:rPr>
+        <w:t>6</w:t>
+      </w:r>
+      <w:r>
+        <w:t>|</w:t>
+      </w:r>
+      <w:r>
+        <w:rPr>
+          <w:u w:val="single"/>
+        </w:rPr>
+        <w:t>7</w:t>
+      </w:r>
+      <w:r>
+        <w:t>|</w:t>
+      </w:r>
+      <w:r>
+        <w:rPr>
+          <w:u w:val="single"/>
+        </w:rPr>
+        <w:t>8</w:t>
+      </w:r>
+      <w:r>
+        <w:t>|</w:t>
+      </w:r>
+      <w:r>
+        <w:rPr>
+          <w:u w:val="single"/>
+        </w:rPr>
+        <w:t>9</w:t>
+      </w:r>
+      <w:r>
+        <w:t xml:space="preserve"> }</w:t>
+      </w:r>
+      <w:r>
+        <w:rPr>
+          <w:vertAlign w:val="superscript"/>
+        </w:rPr>
+        <w:t>+</w:t>
+      </w:r>
+      <w:r>
+        <w:t xml:space="preserve"> {</w:t>
+      </w:r>
+      <w:r>
+        <w:rPr>
+          <w:u w:val="single"/>
+        </w:rPr>
+        <w:t>0</w:t>
+      </w:r>
+      <w:r>
+        <w:t>|</w:t>
+      </w:r>
+      <w:r>
+        <w:rPr>
+          <w:u w:val="single"/>
+        </w:rPr>
+        <w:t>1</w:t>
+      </w:r>
+      <w:r>
+        <w:t>|</w:t>
+      </w:r>
+      <w:r>
+        <w:rPr>
+          <w:u w:val="single"/>
+        </w:rPr>
+        <w:t>2</w:t>
+      </w:r>
+      <w:r>
+        <w:t>|</w:t>
+      </w:r>
+      <w:r>
+        <w:rPr>
+          <w:u w:val="single"/>
+        </w:rPr>
+        <w:t>3</w:t>
+      </w:r>
+      <w:r>
+        <w:t>|</w:t>
+      </w:r>
+      <w:r>
+        <w:rPr>
+          <w:u w:val="single"/>
+        </w:rPr>
+        <w:t>4</w:t>
+      </w:r>
+      <w:r>
+        <w:t>|</w:t>
+      </w:r>
+      <w:r>
+        <w:rPr>
+          <w:u w:val="single"/>
+        </w:rPr>
+        <w:t>5</w:t>
+      </w:r>
+      <w:r>
+        <w:t>|</w:t>
+      </w:r>
+      <w:r>
+        <w:rPr>
+          <w:u w:val="single"/>
+        </w:rPr>
+        <w:t>6</w:t>
+      </w:r>
+      <w:r>
+        <w:t>|</w:t>
+      </w:r>
+      <w:r>
+        <w:rPr>
+          <w:u w:val="single"/>
+        </w:rPr>
+        <w:t>7</w:t>
+      </w:r>
+      <w:r>
+        <w:t>|</w:t>
+      </w:r>
+      <w:r>
+        <w:rPr>
+          <w:u w:val="single"/>
+        </w:rPr>
+        <w:t>8</w:t>
+      </w:r>
+      <w:r>
+        <w:t>|</w:t>
+      </w:r>
+      <w:r>
+        <w:rPr>
+          <w:u w:val="single"/>
+        </w:rPr>
+        <w:t>9</w:t>
+      </w:r>
+      <w:r>
+        <w:t>}</w:t>
+      </w:r>
+    </w:p>
+    <w:p/>
+    <w:p>
+      <w:pPr>
+        <w:rPr>
+          <w:b/>
+          <w:bCs/>
+        </w:rPr>
+      </w:pPr>
+      <w:r>
+        <w:rPr>
+          <w:b/>
+          <w:bCs/>
+        </w:rPr>
+        <w:t>&lt;</w:t>
+      </w:r>
+      <w:r>
+        <w:rPr>
+          <w:b/>
+          <w:bCs/>
+        </w:rPr>
+        <w:t>Nenner</w:t>
+      </w:r>
+      <w:r>
+        <w:rPr>
+          <w:b/>
+          <w:bCs/>
+        </w:rPr>
+        <w:t>&gt; :</w:t>
+      </w:r>
+      <w:r>
+        <w:rPr>
+          <w:b/>
+          <w:bCs/>
+        </w:rPr>
+        <w:t>:</w:t>
+      </w:r>
+      <w:r>
+        <w:rPr>
+          <w:b/>
+          <w:bCs/>
+        </w:rPr>
+        <w:t>=</w:t>
+      </w:r>
+    </w:p>
+    <w:p>
+      <w:r>
+        <w:t>{</w:t>
+      </w:r>
+      <w:r>
+        <w:rPr>
+          <w:u w:val="single"/>
+        </w:rPr>
+        <w:t>1</w:t>
+      </w:r>
+      <w:r>
+        <w:t>|</w:t>
+      </w:r>
+      <w:r>
+        <w:rPr>
+          <w:u w:val="single"/>
+        </w:rPr>
+        <w:t>2</w:t>
+      </w:r>
+      <w:r>
+        <w:t>|</w:t>
+      </w:r>
+      <w:r>
+        <w:rPr>
+          <w:u w:val="single"/>
+        </w:rPr>
+        <w:t>3</w:t>
+      </w:r>
+      <w:r>
+        <w:t>|</w:t>
+      </w:r>
+      <w:r>
+        <w:rPr>
+          <w:u w:val="single"/>
+        </w:rPr>
+        <w:t>4</w:t>
+      </w:r>
+      <w:r>
+        <w:t>|</w:t>
+      </w:r>
+      <w:r>
+        <w:rPr>
+          <w:u w:val="single"/>
+        </w:rPr>
+        <w:t>5</w:t>
+      </w:r>
+      <w:r>
+        <w:t>|</w:t>
+      </w:r>
+      <w:r>
+        <w:rPr>
+          <w:u w:val="single"/>
+        </w:rPr>
+        <w:t>6</w:t>
+      </w:r>
+      <w:r>
+        <w:t>|</w:t>
+      </w:r>
+      <w:r>
+        <w:rPr>
+          <w:u w:val="single"/>
+        </w:rPr>
+        <w:t>7</w:t>
+      </w:r>
+      <w:r>
+        <w:t>|</w:t>
+      </w:r>
+      <w:r>
+        <w:rPr>
+          <w:u w:val="single"/>
+        </w:rPr>
+        <w:t>8</w:t>
+      </w:r>
+      <w:r>
+        <w:t>|</w:t>
+      </w:r>
+      <w:r>
+        <w:rPr>
+          <w:u w:val="single"/>
+        </w:rPr>
+        <w:t>9</w:t>
+      </w:r>
+      <w:r>
+        <w:t xml:space="preserve"> }</w:t>
+      </w:r>
+      <w:r>
+        <w:rPr>
+          <w:vertAlign w:val="superscript"/>
+        </w:rPr>
+        <w:t>+</w:t>
+      </w:r>
+      <w:r>
+        <w:t xml:space="preserve"> {</w:t>
+      </w:r>
+      <w:r>
+        <w:rPr>
+          <w:u w:val="single"/>
+        </w:rPr>
+        <w:t>0</w:t>
+      </w:r>
+      <w:r>
+        <w:t>|</w:t>
+      </w:r>
+      <w:r>
+        <w:rPr>
+          <w:u w:val="single"/>
+        </w:rPr>
+        <w:t>1</w:t>
+      </w:r>
+      <w:r>
+        <w:t>|</w:t>
+      </w:r>
+      <w:r>
+        <w:rPr>
+          <w:u w:val="single"/>
+        </w:rPr>
+        <w:t>2</w:t>
+      </w:r>
+      <w:r>
+        <w:t>|</w:t>
+      </w:r>
+      <w:r>
+        <w:rPr>
+          <w:u w:val="single"/>
+        </w:rPr>
+        <w:t>3</w:t>
+      </w:r>
+      <w:r>
+        <w:t>|</w:t>
+      </w:r>
+      <w:r>
+        <w:rPr>
+          <w:u w:val="single"/>
+        </w:rPr>
+        <w:t>4</w:t>
+      </w:r>
+      <w:r>
+        <w:t>|</w:t>
+      </w:r>
+      <w:r>
+        <w:rPr>
+          <w:u w:val="single"/>
+        </w:rPr>
+        <w:t>5</w:t>
+      </w:r>
+      <w:r>
+        <w:t>|</w:t>
+      </w:r>
+      <w:r>
+        <w:rPr>
+          <w:u w:val="single"/>
+        </w:rPr>
+        <w:t>6</w:t>
+      </w:r>
+      <w:r>
+        <w:t>|</w:t>
+      </w:r>
+      <w:r>
+        <w:rPr>
+          <w:u w:val="single"/>
+        </w:rPr>
+        <w:t>7</w:t>
+      </w:r>
+      <w:r>
+        <w:t>|</w:t>
+      </w:r>
+      <w:r>
+        <w:rPr>
+          <w:u w:val="single"/>
+        </w:rPr>
+        <w:t>8</w:t>
+      </w:r>
+      <w:r>
+        <w:t>|</w:t>
+      </w:r>
+      <w:r>
+        <w:rPr>
+          <w:u w:val="single"/>
+        </w:rPr>
+        <w:t>9</w:t>
+      </w:r>
+      <w:r>
+        <w:t>}</w:t>
+      </w:r>
+    </w:p>
+    <w:p/>
+    <w:p/>
+    <w:p/>
+    <w:p>
+      <w:pPr>
+        <w:rPr>
+          <w:b/>
+          <w:bCs/>
+        </w:rPr>
+      </w:pPr>
+      <w:r>
+        <w:rPr>
+          <w:b/>
+          <w:bCs/>
+        </w:rPr>
+        <w:t>&lt;</w:t>
+      </w:r>
+      <w:r>
+        <w:rPr>
+          <w:b/>
+          <w:bCs/>
+        </w:rPr>
+        <w:t>Operator</w:t>
+      </w:r>
+      <w:r>
+        <w:rPr>
+          <w:b/>
+          <w:bCs/>
+        </w:rPr>
+        <w:t>&gt; ::=</w:t>
+      </w:r>
+    </w:p>
+    <w:p>
+      <w:r>
+        <w:rPr>
+          <w:u w:val="single"/>
+        </w:rPr>
+        <w:t>+</w:t>
       </w:r>
       <w:r>
         <w:t xml:space="preserve"> |</w:t>
       </w:r>
-    </w:p>
-    <w:p>
-      <w:r>
-        <w:t xml:space="preserve">&lt;Rechnung&gt; </w:t>
-      </w:r>
-      <w:r>
-        <w:rPr>
-          <w:u w:val="single"/>
-        </w:rPr>
-        <w:t xml:space="preserve"> </w:t>
-      </w:r>
-      <w:r>
-        <w:t xml:space="preserve"> &lt;Operator&gt;</w:t>
-      </w:r>
-      <w:r>
-        <w:t xml:space="preserve"> </w:t>
-      </w:r>
-      <w:r>
-        <w:rPr>
-          <w:u w:val="single"/>
-        </w:rPr>
-        <w:t xml:space="preserve"> </w:t>
-      </w:r>
-      <w:r>
-        <w:t xml:space="preserve"> &lt;Rechnung&gt; | </w:t>
-      </w:r>
-    </w:p>
-    <w:p>
-      <w:r>
-        <w:rPr>
-          <w:u w:val="single"/>
-        </w:rPr>
-        <w:t>(</w:t>
-      </w:r>
-      <w:r>
-        <w:rPr>
-          <w:u w:val="single"/>
-        </w:rPr>
-        <w:t xml:space="preserve"> </w:t>
-      </w:r>
-      <w:r>
-        <w:t>&lt;</w:t>
-      </w:r>
-      <w:r>
-        <w:t>Rechnung</w:t>
-      </w:r>
-      <w:r>
-        <w:t xml:space="preserve">&gt; </w:t>
-      </w:r>
-      <w:r>
-        <w:rPr>
-          <w:u w:val="single"/>
-        </w:rPr>
-        <w:t xml:space="preserve"> </w:t>
-      </w:r>
-      <w:r>
-        <w:t xml:space="preserve"> </w:t>
-      </w:r>
-      <w:r>
-        <w:t xml:space="preserve">&lt;Operator&gt; </w:t>
-      </w:r>
-      <w:r>
-        <w:rPr>
-          <w:u w:val="single"/>
-        </w:rPr>
-        <w:t xml:space="preserve"> </w:t>
-      </w:r>
-      <w:r>
-        <w:t xml:space="preserve"> </w:t>
-      </w:r>
-      <w:r>
-        <w:t>&lt;</w:t>
-      </w:r>
-      <w:r>
-        <w:t>Rechnung</w:t>
-      </w:r>
-      <w:r>
-        <w:t>&gt;</w:t>
-      </w:r>
-      <w:r>
-        <w:rPr>
-          <w:u w:val="single"/>
-        </w:rPr>
-        <w:t xml:space="preserve"> )</w:t>
-      </w:r>
-    </w:p>
+      <w:r>
+        <w:t xml:space="preserve"> </w:t>
+      </w:r>
+      <w:r>
+        <w:rPr>
+          <w:u w:val="single"/>
+        </w:rPr>
+        <w:t>-</w:t>
+      </w:r>
+      <w:r>
+        <w:t xml:space="preserve"> |</w:t>
+      </w:r>
+      <w:r>
+        <w:t xml:space="preserve"> </w:t>
+      </w:r>
+      <w:r>
+        <w:rPr>
+          <w:u w:val="single"/>
+        </w:rPr>
+        <w:t>*</w:t>
+      </w:r>
+      <w:r>
+        <w:t xml:space="preserve"> |</w:t>
+      </w:r>
+      <w:r>
+        <w:t xml:space="preserve"> </w:t>
+      </w:r>
+      <w:r>
+        <w:rPr>
+          <w:u w:val="single"/>
+        </w:rPr>
+        <w:t>/</w:t>
+      </w:r>
+      <w:r>
+        <w:t xml:space="preserve"> |</w:t>
+      </w:r>
+    </w:p>
+    <w:p/>
     <w:sectPr>
       <w:headerReference w:type="default" r:id="rId6"/>
       <w:pgSz w:w="11900" w:h="16840"/>

</xml_diff>